<commit_message>
Updated workflow to reflect changes in pull/push steps to ensure that I only commit and push to my local branch, not the master branch.
</commit_message>
<xml_diff>
--- a/docs/Work_flow_data_review.docx
+++ b/docs/Work_flow_data_review.docx
@@ -45,185 +45,252 @@
         </w:numPr>
       </w:pPr>
       <w:r>
-        <w:t xml:space="preserve">Set </w:t>
-      </w:r>
-      <w:r>
-        <w:t xml:space="preserve">local </w:t>
-      </w:r>
-      <w:r>
-        <w:t xml:space="preserve">branch to </w:t>
+        <w:t xml:space="preserve">Pull from the master branch to make sure everything is up to date, by coding in the </w:t>
       </w:r>
       <w:proofErr w:type="spellStart"/>
       <w:r>
-        <w:t>Ann_temp_review</w:t>
+        <w:t>Terminal:</w:t>
+      </w:r>
+    </w:p>
+    <w:p>
+      <w:pPr>
+        <w:pStyle w:val="ListParagraph"/>
+      </w:pPr>
+      <w:proofErr w:type="gramStart"/>
+      <w:r>
+        <w:t>git</w:t>
       </w:r>
       <w:proofErr w:type="spellEnd"/>
-      <w:r>
-        <w:t xml:space="preserve"> (or other, if a different user)</w:t>
-      </w:r>
-    </w:p>
-    <w:p>
-      <w:pPr>
-        <w:pStyle w:val="ListParagraph"/>
-        <w:numPr>
-          <w:ilvl w:val="0"/>
-          <w:numId w:val="1"/>
-        </w:numPr>
-      </w:pPr>
-      <w:r>
-        <w:t xml:space="preserve">In the Environment window, click on the </w:t>
-      </w:r>
-      <w:proofErr w:type="spellStart"/>
-      <w:r>
-        <w:t>Git</w:t>
-      </w:r>
-      <w:proofErr w:type="spellEnd"/>
-      <w:r>
-        <w:t xml:space="preserve"> tab</w:t>
-      </w:r>
-    </w:p>
-    <w:p>
-      <w:pPr>
-        <w:pStyle w:val="ListParagraph"/>
-        <w:numPr>
-          <w:ilvl w:val="0"/>
-          <w:numId w:val="1"/>
-        </w:numPr>
-      </w:pPr>
-      <w:r>
-        <w:t>Click Pull to update the local branch to the most up-to-date files</w:t>
-      </w:r>
-    </w:p>
-    <w:p>
-      <w:pPr>
-        <w:pStyle w:val="ListParagraph"/>
-        <w:numPr>
-          <w:ilvl w:val="0"/>
-          <w:numId w:val="1"/>
-        </w:numPr>
-      </w:pPr>
-      <w:r>
-        <w:t>Open the gage catalog to see where we are in the QA process. Ann is starting at the top of the list, Ryan is starting from the bottom.</w:t>
-      </w:r>
-    </w:p>
-    <w:p>
-      <w:pPr>
-        <w:pStyle w:val="ListParagraph"/>
-        <w:numPr>
-          <w:ilvl w:val="0"/>
-          <w:numId w:val="1"/>
-        </w:numPr>
-      </w:pPr>
-      <w:r>
-        <w:t>Make a new code file, using the gage name (or number) in the file name, based on the example code that Ryan made (usgs_11468900_clean_rap.R). The initial steps will be the same for each gage:</w:t>
-      </w:r>
-    </w:p>
-    <w:p>
-      <w:pPr>
-        <w:pStyle w:val="ListParagraph"/>
-        <w:numPr>
-          <w:ilvl w:val="1"/>
-          <w:numId w:val="1"/>
-        </w:numPr>
-      </w:pPr>
-      <w:r>
-        <w:t>load the data</w:t>
-      </w:r>
-    </w:p>
-    <w:p>
-      <w:pPr>
-        <w:pStyle w:val="ListParagraph"/>
-        <w:numPr>
-          <w:ilvl w:val="1"/>
-          <w:numId w:val="1"/>
-        </w:numPr>
-      </w:pPr>
-      <w:r>
-        <w:t>plot the data</w:t>
-      </w:r>
-    </w:p>
-    <w:p>
-      <w:pPr>
-        <w:pStyle w:val="ListParagraph"/>
-        <w:numPr>
-          <w:ilvl w:val="1"/>
-          <w:numId w:val="1"/>
-        </w:numPr>
-      </w:pPr>
-      <w:r>
-        <w:t>review for errors</w:t>
-      </w:r>
-    </w:p>
-    <w:p>
-      <w:pPr>
-        <w:pStyle w:val="ListParagraph"/>
-        <w:numPr>
-          <w:ilvl w:val="0"/>
-          <w:numId w:val="1"/>
-        </w:numPr>
-      </w:pPr>
-      <w:r>
-        <w:t xml:space="preserve">Once you’re done working on the code (or ready for a break), </w:t>
-      </w:r>
-      <w:r>
-        <w:t xml:space="preserve">check the boxes in the </w:t>
-      </w:r>
-      <w:proofErr w:type="spellStart"/>
-      <w:r>
-        <w:t>Git</w:t>
-      </w:r>
-      <w:proofErr w:type="spellEnd"/>
-      <w:r>
-        <w:t xml:space="preserve"> window that correspond to the changes you want to save. Click Commit</w:t>
-      </w:r>
-      <w:r>
-        <w:t xml:space="preserve"> (this is the same thing as saving the file)</w:t>
-      </w:r>
-      <w:r>
-        <w:t xml:space="preserve">. Make any notes about the changes. Once the Commit is successful, push the changes to the master branch. </w:t>
-      </w:r>
-    </w:p>
-    <w:p>
-      <w:pPr>
-        <w:pStyle w:val="ListParagraph"/>
-        <w:numPr>
-          <w:ilvl w:val="0"/>
-          <w:numId w:val="1"/>
-        </w:numPr>
-      </w:pPr>
-      <w:r>
-        <w:t>In the QA code for each station, m</w:t>
-      </w:r>
-      <w:r>
-        <w:t>ark the column in the gage catalog (</w:t>
-      </w:r>
-      <w:r>
-        <w:t>gage_QA_progress.csv</w:t>
-      </w:r>
-      <w:r>
-        <w:t>) that says who performed the QA, and whether it is completed or Ann needs to review.</w:t>
-      </w:r>
-      <w:r>
-        <w:t xml:space="preserve"> In the </w:t>
-      </w:r>
-      <w:proofErr w:type="spellStart"/>
-      <w:r>
-        <w:t>gage_QA_progress</w:t>
-      </w:r>
-      <w:proofErr w:type="spellEnd"/>
-      <w:r>
-        <w:t xml:space="preserve"> </w:t>
-      </w:r>
-      <w:proofErr w:type="spellStart"/>
-      <w:r>
-        <w:t>dataframe</w:t>
-      </w:r>
-      <w:proofErr w:type="spellEnd"/>
-      <w:r>
-        <w:t>, just mark whether Ann needs to review in the notes column. In the station code, write a comment at the end explaining what Ann needs to look at, and she’ll continue the QA from the last point in the QA code.</w:t>
-      </w:r>
+      <w:proofErr w:type="gramEnd"/>
+      <w:r>
+        <w:t xml:space="preserve"> pull origin master</w:t>
+      </w:r>
+    </w:p>
+    <w:p>
+      <w:pPr>
+        <w:pStyle w:val="ListParagraph"/>
+      </w:pPr>
       <w:bookmarkStart w:id="0" w:name="_GoBack"/>
       <w:bookmarkEnd w:id="0"/>
+      <w:r>
+        <w:t>Then:</w:t>
+      </w:r>
+    </w:p>
+    <w:p>
+      <w:pPr>
+        <w:pStyle w:val="ListParagraph"/>
+        <w:numPr>
+          <w:ilvl w:val="0"/>
+          <w:numId w:val="1"/>
+        </w:numPr>
+      </w:pPr>
+      <w:r>
+        <w:t xml:space="preserve">Set </w:t>
+      </w:r>
+      <w:r>
+        <w:t xml:space="preserve">local </w:t>
+      </w:r>
+      <w:r>
+        <w:t xml:space="preserve">branch to </w:t>
+      </w:r>
+      <w:proofErr w:type="spellStart"/>
+      <w:r>
+        <w:t>Ann_temp_review</w:t>
+      </w:r>
+      <w:proofErr w:type="spellEnd"/>
+      <w:r>
+        <w:t xml:space="preserve"> (or other, if a different user)</w:t>
+      </w:r>
+    </w:p>
+    <w:p>
+      <w:pPr>
+        <w:pStyle w:val="ListParagraph"/>
+        <w:numPr>
+          <w:ilvl w:val="0"/>
+          <w:numId w:val="1"/>
+        </w:numPr>
+      </w:pPr>
+      <w:r>
+        <w:t xml:space="preserve">In the Environment window, click on the </w:t>
+      </w:r>
+      <w:proofErr w:type="spellStart"/>
+      <w:r>
+        <w:t>Git</w:t>
+      </w:r>
+      <w:proofErr w:type="spellEnd"/>
+      <w:r>
+        <w:t xml:space="preserve"> tab</w:t>
+      </w:r>
+    </w:p>
+    <w:p>
+      <w:pPr>
+        <w:pStyle w:val="ListParagraph"/>
+        <w:numPr>
+          <w:ilvl w:val="0"/>
+          <w:numId w:val="1"/>
+        </w:numPr>
+      </w:pPr>
+      <w:r>
+        <w:t>Open the gage catalog to see where we are in the QA process. Ann is starting at the top of the list, Ryan is starting from the bottom.</w:t>
+      </w:r>
+    </w:p>
+    <w:p>
+      <w:pPr>
+        <w:pStyle w:val="ListParagraph"/>
+        <w:numPr>
+          <w:ilvl w:val="0"/>
+          <w:numId w:val="1"/>
+        </w:numPr>
+      </w:pPr>
+      <w:r>
+        <w:t>Make a new code file, using the gage name (or number) in the file name, based on the example code that Ryan made (usgs_11468900_clean_rap.R). The initial steps will be the same for each gage:</w:t>
+      </w:r>
+    </w:p>
+    <w:p>
+      <w:pPr>
+        <w:pStyle w:val="ListParagraph"/>
+        <w:numPr>
+          <w:ilvl w:val="1"/>
+          <w:numId w:val="1"/>
+        </w:numPr>
+      </w:pPr>
+      <w:r>
+        <w:t>load the data</w:t>
+      </w:r>
+    </w:p>
+    <w:p>
+      <w:pPr>
+        <w:pStyle w:val="ListParagraph"/>
+        <w:numPr>
+          <w:ilvl w:val="1"/>
+          <w:numId w:val="1"/>
+        </w:numPr>
+      </w:pPr>
+      <w:r>
+        <w:t>plot the data</w:t>
+      </w:r>
+    </w:p>
+    <w:p>
+      <w:pPr>
+        <w:pStyle w:val="ListParagraph"/>
+        <w:numPr>
+          <w:ilvl w:val="1"/>
+          <w:numId w:val="1"/>
+        </w:numPr>
+      </w:pPr>
+      <w:r>
+        <w:t>review for errors</w:t>
+      </w:r>
+    </w:p>
+    <w:p>
+      <w:pPr>
+        <w:pStyle w:val="ListParagraph"/>
+        <w:numPr>
+          <w:ilvl w:val="0"/>
+          <w:numId w:val="1"/>
+        </w:numPr>
+      </w:pPr>
+      <w:r>
+        <w:t xml:space="preserve">Once you’re done working on the code (or ready for a break), </w:t>
+      </w:r>
+      <w:r>
+        <w:t xml:space="preserve">check the boxes in the </w:t>
+      </w:r>
+      <w:proofErr w:type="spellStart"/>
+      <w:r>
+        <w:t>Git</w:t>
+      </w:r>
+      <w:proofErr w:type="spellEnd"/>
+      <w:r>
+        <w:t xml:space="preserve"> window that correspond to the changes you want to save. Click Commit</w:t>
+      </w:r>
+      <w:r>
+        <w:t xml:space="preserve"> (this is the same thing as saving the file)</w:t>
+      </w:r>
+      <w:r>
+        <w:t xml:space="preserve">. Make any notes about the changes. Once the Commit is successful, push the changes </w:t>
+      </w:r>
+      <w:r>
+        <w:t>by coding in the Terminal, using:</w:t>
+      </w:r>
+    </w:p>
+    <w:p>
+      <w:pPr>
+        <w:ind w:left="720"/>
+      </w:pPr>
+      <w:proofErr w:type="spellStart"/>
+      <w:proofErr w:type="gramStart"/>
+      <w:r>
+        <w:t>git</w:t>
+      </w:r>
+      <w:proofErr w:type="spellEnd"/>
+      <w:proofErr w:type="gramEnd"/>
+      <w:r>
+        <w:t xml:space="preserve"> push origin YOUR_BRANCH_NAME</w:t>
+      </w:r>
+      <w:r>
+        <w:t xml:space="preserve"> </w:t>
+      </w:r>
+    </w:p>
+    <w:p>
+      <w:pPr>
+        <w:pStyle w:val="ListParagraph"/>
+        <w:numPr>
+          <w:ilvl w:val="0"/>
+          <w:numId w:val="1"/>
+        </w:numPr>
+      </w:pPr>
+      <w:r>
+        <w:t>In the QA code for each station, m</w:t>
+      </w:r>
+      <w:r>
+        <w:t>ark the column in the gage catalog (</w:t>
+      </w:r>
+      <w:r>
+        <w:t>gage_QA_progress.csv</w:t>
+      </w:r>
+      <w:r>
+        <w:t>) that says who performed the QA, and whether it is completed or Ann needs to review.</w:t>
+      </w:r>
+      <w:r>
+        <w:t xml:space="preserve"> In the </w:t>
+      </w:r>
+      <w:proofErr w:type="spellStart"/>
+      <w:r>
+        <w:t>gage_QA_progress</w:t>
+      </w:r>
+      <w:proofErr w:type="spellEnd"/>
+      <w:r>
+        <w:t xml:space="preserve"> </w:t>
+      </w:r>
+      <w:proofErr w:type="spellStart"/>
+      <w:r>
+        <w:t>dataframe</w:t>
+      </w:r>
+      <w:proofErr w:type="spellEnd"/>
+      <w:r>
+        <w:t>, just mark whether Ann needs to review in the notes column. In the station code, write a comment at the end explaining what Ann needs to look at, and she’ll continue the QA from the last point in the QA code.</w:t>
+      </w:r>
+    </w:p>
+    <w:p>
+      <w:pPr>
+        <w:pStyle w:val="ListParagraph"/>
+        <w:numPr>
+          <w:ilvl w:val="0"/>
+          <w:numId w:val="1"/>
+        </w:numPr>
+      </w:pPr>
+      <w:r>
+        <w:t xml:space="preserve">When you’re done with a chunk of work, file a pull request on </w:t>
+      </w:r>
+      <w:proofErr w:type="spellStart"/>
+      <w:r>
+        <w:t>github</w:t>
+      </w:r>
+      <w:proofErr w:type="spellEnd"/>
+      <w:r>
+        <w:t xml:space="preserve"> and merge everything with the master branch. I can look at the Network graph to confirm everything ended up on the master.</w:t>
+      </w:r>
     </w:p>
     <w:sectPr>
       <w:pgSz w:w="12240" w:h="15840"/>

</xml_diff>